<commit_message>
Add final paper plus updates to final copy
</commit_message>
<xml_diff>
--- a/Outlines/Final Copy.docx
+++ b/Outlines/Final Copy.docx
@@ -313,16 +313,7 @@
                                         <w:sz w:val="28"/>
                                         <w:szCs w:val="28"/>
                                       </w:rPr>
-                                      <w:t>August 3</w:t>
-                                    </w:r>
-                                    <w:r>
-                                      <w:rPr>
-                                        <w:caps/>
-                                        <w:color w:val="4472C4" w:themeColor="accent1"/>
-                                        <w:sz w:val="28"/>
-                                        <w:szCs w:val="28"/>
-                                      </w:rPr>
-                                      <w:t>, 2018</w:t>
+                                      <w:t>August 3, 2018</w:t>
                                     </w:r>
                                   </w:p>
                                 </w:sdtContent>
@@ -464,16 +455,7 @@
                                   <w:sz w:val="28"/>
                                   <w:szCs w:val="28"/>
                                 </w:rPr>
-                                <w:t>August 3</w:t>
-                              </w:r>
-                              <w:r>
-                                <w:rPr>
-                                  <w:caps/>
-                                  <w:color w:val="4472C4" w:themeColor="accent1"/>
-                                  <w:sz w:val="28"/>
-                                  <w:szCs w:val="28"/>
-                                </w:rPr>
-                                <w:t>, 2018</w:t>
+                                <w:t>August 3, 2018</w:t>
                               </w:r>
                             </w:p>
                           </w:sdtContent>
@@ -678,7 +660,7 @@
           <w:r>
             <w:fldChar w:fldCharType="separate"/>
           </w:r>
-          <w:hyperlink w:anchor="_Toc521070918" w:history="1">
+          <w:hyperlink w:anchor="_Toc521070951" w:history="1">
             <w:r>
               <w:rPr>
                 <w:rStyle w:val="Hyperlink"/>
@@ -705,7 +687,7 @@
                 <w:noProof/>
                 <w:webHidden/>
               </w:rPr>
-              <w:instrText xml:space="preserve"> PAGEREF _Toc521070918 \h </w:instrText>
+              <w:instrText xml:space="preserve"> PAGEREF _Toc521070951 \h </w:instrText>
             </w:r>
             <w:r>
               <w:rPr>
@@ -748,7 +730,7 @@
               <w:lang w:bidi="ar-SA"/>
             </w:rPr>
           </w:pPr>
-          <w:hyperlink w:anchor="_Toc521070919" w:history="1">
+          <w:hyperlink w:anchor="_Toc521070952" w:history="1">
             <w:r>
               <w:rPr>
                 <w:rStyle w:val="Hyperlink"/>
@@ -775,7 +757,7 @@
                 <w:noProof/>
                 <w:webHidden/>
               </w:rPr>
-              <w:instrText xml:space="preserve"> PAGEREF _Toc521070919 \h </w:instrText>
+              <w:instrText xml:space="preserve"> PAGEREF _Toc521070952 \h </w:instrText>
             </w:r>
             <w:r>
               <w:rPr>
@@ -818,7 +800,7 @@
               <w:lang w:bidi="ar-SA"/>
             </w:rPr>
           </w:pPr>
-          <w:hyperlink w:anchor="_Toc521070920" w:history="1">
+          <w:hyperlink w:anchor="_Toc521070953" w:history="1">
             <w:r>
               <w:rPr>
                 <w:rStyle w:val="Hyperlink"/>
@@ -845,7 +827,7 @@
                 <w:noProof/>
                 <w:webHidden/>
               </w:rPr>
-              <w:instrText xml:space="preserve"> PAGEREF _Toc521070920 \h </w:instrText>
+              <w:instrText xml:space="preserve"> PAGEREF _Toc521070953 \h </w:instrText>
             </w:r>
             <w:r>
               <w:rPr>
@@ -888,7 +870,7 @@
               <w:lang w:bidi="ar-SA"/>
             </w:rPr>
           </w:pPr>
-          <w:hyperlink w:anchor="_Toc521070921" w:history="1">
+          <w:hyperlink w:anchor="_Toc521070954" w:history="1">
             <w:r>
               <w:rPr>
                 <w:rStyle w:val="Hyperlink"/>
@@ -915,7 +897,7 @@
                 <w:noProof/>
                 <w:webHidden/>
               </w:rPr>
-              <w:instrText xml:space="preserve"> PAGEREF _Toc521070921 \h </w:instrText>
+              <w:instrText xml:space="preserve"> PAGEREF _Toc521070954 \h </w:instrText>
             </w:r>
             <w:r>
               <w:rPr>
@@ -958,7 +940,7 @@
               <w:lang w:bidi="ar-SA"/>
             </w:rPr>
           </w:pPr>
-          <w:hyperlink w:anchor="_Toc521070922" w:history="1">
+          <w:hyperlink w:anchor="_Toc521070955" w:history="1">
             <w:r>
               <w:rPr>
                 <w:rStyle w:val="Hyperlink"/>
@@ -985,7 +967,7 @@
                 <w:noProof/>
                 <w:webHidden/>
               </w:rPr>
-              <w:instrText xml:space="preserve"> PAGEREF _Toc521070922 \h </w:instrText>
+              <w:instrText xml:space="preserve"> PAGEREF _Toc521070955 \h </w:instrText>
             </w:r>
             <w:r>
               <w:rPr>
@@ -1028,7 +1010,7 @@
               <w:lang w:bidi="ar-SA"/>
             </w:rPr>
           </w:pPr>
-          <w:hyperlink w:anchor="_Toc521070923" w:history="1">
+          <w:hyperlink w:anchor="_Toc521070956" w:history="1">
             <w:r>
               <w:rPr>
                 <w:rStyle w:val="Hyperlink"/>
@@ -1055,7 +1037,7 @@
                 <w:noProof/>
                 <w:webHidden/>
               </w:rPr>
-              <w:instrText xml:space="preserve"> PAGEREF _Toc521070923 \h </w:instrText>
+              <w:instrText xml:space="preserve"> PAGEREF _Toc521070956 \h </w:instrText>
             </w:r>
             <w:r>
               <w:rPr>
@@ -1098,7 +1080,7 @@
               <w:lang w:bidi="ar-SA"/>
             </w:rPr>
           </w:pPr>
-          <w:hyperlink w:anchor="_Toc521070924" w:history="1">
+          <w:hyperlink w:anchor="_Toc521070957" w:history="1">
             <w:r>
               <w:rPr>
                 <w:rStyle w:val="Hyperlink"/>
@@ -1125,7 +1107,7 @@
                 <w:noProof/>
                 <w:webHidden/>
               </w:rPr>
-              <w:instrText xml:space="preserve"> PAGEREF _Toc521070924 \h </w:instrText>
+              <w:instrText xml:space="preserve"> PAGEREF _Toc521070957 \h </w:instrText>
             </w:r>
             <w:r>
               <w:rPr>
@@ -1168,7 +1150,7 @@
               <w:lang w:bidi="ar-SA"/>
             </w:rPr>
           </w:pPr>
-          <w:hyperlink w:anchor="_Toc521070925" w:history="1">
+          <w:hyperlink w:anchor="_Toc521070958" w:history="1">
             <w:r>
               <w:rPr>
                 <w:rStyle w:val="Hyperlink"/>
@@ -1195,7 +1177,7 @@
                 <w:noProof/>
                 <w:webHidden/>
               </w:rPr>
-              <w:instrText xml:space="preserve"> PAGEREF _Toc521070925 \h </w:instrText>
+              <w:instrText xml:space="preserve"> PAGEREF _Toc521070958 \h </w:instrText>
             </w:r>
             <w:r>
               <w:rPr>
@@ -1238,7 +1220,7 @@
               <w:lang w:bidi="ar-SA"/>
             </w:rPr>
           </w:pPr>
-          <w:hyperlink w:anchor="_Toc521070926" w:history="1">
+          <w:hyperlink w:anchor="_Toc521070959" w:history="1">
             <w:r>
               <w:rPr>
                 <w:rStyle w:val="Hyperlink"/>
@@ -1265,7 +1247,7 @@
                 <w:noProof/>
                 <w:webHidden/>
               </w:rPr>
-              <w:instrText xml:space="preserve"> PAGEREF _Toc521070926 \h </w:instrText>
+              <w:instrText xml:space="preserve"> PAGEREF _Toc521070959 \h </w:instrText>
             </w:r>
             <w:r>
               <w:rPr>
@@ -1308,7 +1290,7 @@
               <w:lang w:bidi="ar-SA"/>
             </w:rPr>
           </w:pPr>
-          <w:hyperlink w:anchor="_Toc521070927" w:history="1">
+          <w:hyperlink w:anchor="_Toc521070960" w:history="1">
             <w:r>
               <w:rPr>
                 <w:rStyle w:val="Hyperlink"/>
@@ -1335,7 +1317,7 @@
                 <w:noProof/>
                 <w:webHidden/>
               </w:rPr>
-              <w:instrText xml:space="preserve"> PAGEREF _Toc521070927 \h </w:instrText>
+              <w:instrText xml:space="preserve"> PAGEREF _Toc521070960 \h </w:instrText>
             </w:r>
             <w:r>
               <w:rPr>
@@ -1378,7 +1360,7 @@
               <w:lang w:bidi="ar-SA"/>
             </w:rPr>
           </w:pPr>
-          <w:hyperlink w:anchor="_Toc521070928" w:history="1">
+          <w:hyperlink w:anchor="_Toc521070961" w:history="1">
             <w:r>
               <w:rPr>
                 <w:rStyle w:val="Hyperlink"/>
@@ -1405,7 +1387,7 @@
                 <w:noProof/>
                 <w:webHidden/>
               </w:rPr>
-              <w:instrText xml:space="preserve"> PAGEREF _Toc521070928 \h </w:instrText>
+              <w:instrText xml:space="preserve"> PAGEREF _Toc521070961 \h </w:instrText>
             </w:r>
             <w:r>
               <w:rPr>
@@ -1448,7 +1430,7 @@
               <w:lang w:bidi="ar-SA"/>
             </w:rPr>
           </w:pPr>
-          <w:hyperlink w:anchor="_Toc521070929" w:history="1">
+          <w:hyperlink w:anchor="_Toc521070962" w:history="1">
             <w:r>
               <w:rPr>
                 <w:rStyle w:val="Hyperlink"/>
@@ -1475,7 +1457,7 @@
                 <w:noProof/>
                 <w:webHidden/>
               </w:rPr>
-              <w:instrText xml:space="preserve"> PAGEREF _Toc521070929 \h </w:instrText>
+              <w:instrText xml:space="preserve"> PAGEREF _Toc521070962 \h </w:instrText>
             </w:r>
             <w:r>
               <w:rPr>
@@ -1518,13 +1500,27 @@
               <w:lang w:bidi="ar-SA"/>
             </w:rPr>
           </w:pPr>
-          <w:hyperlink w:anchor="_Toc521070930" w:history="1">
+          <w:hyperlink w:anchor="_Toc521070963" w:history="1">
             <w:r>
               <w:rPr>
                 <w:rStyle w:val="Hyperlink"/>
                 <w:noProof/>
               </w:rPr>
-              <w:t>Creating repositories</w:t>
+              <w:t>Creating re</w:t>
+            </w:r>
+            <w:r>
+              <w:rPr>
+                <w:rStyle w:val="Hyperlink"/>
+                <w:noProof/>
+              </w:rPr>
+              <w:t>p</w:t>
+            </w:r>
+            <w:r>
+              <w:rPr>
+                <w:rStyle w:val="Hyperlink"/>
+                <w:noProof/>
+              </w:rPr>
+              <w:t>ositories</w:t>
             </w:r>
             <w:r>
               <w:rPr>
@@ -1545,7 +1541,7 @@
                 <w:noProof/>
                 <w:webHidden/>
               </w:rPr>
-              <w:instrText xml:space="preserve"> PAGEREF _Toc521070930 \h </w:instrText>
+              <w:instrText xml:space="preserve"> PAGEREF _Toc521070963 \h </w:instrText>
             </w:r>
             <w:r>
               <w:rPr>
@@ -1588,7 +1584,7 @@
               <w:lang w:bidi="ar-SA"/>
             </w:rPr>
           </w:pPr>
-          <w:hyperlink w:anchor="_Toc521070931" w:history="1">
+          <w:hyperlink w:anchor="_Toc521070964" w:history="1">
             <w:r>
               <w:rPr>
                 <w:rStyle w:val="Hyperlink"/>
@@ -1615,7 +1611,7 @@
                 <w:noProof/>
                 <w:webHidden/>
               </w:rPr>
-              <w:instrText xml:space="preserve"> PAGEREF _Toc521070931 \h </w:instrText>
+              <w:instrText xml:space="preserve"> PAGEREF _Toc521070964 \h </w:instrText>
             </w:r>
             <w:r>
               <w:rPr>
@@ -1658,7 +1654,7 @@
               <w:lang w:bidi="ar-SA"/>
             </w:rPr>
           </w:pPr>
-          <w:hyperlink w:anchor="_Toc521070932" w:history="1">
+          <w:hyperlink w:anchor="_Toc521070965" w:history="1">
             <w:r>
               <w:rPr>
                 <w:rStyle w:val="Hyperlink"/>
@@ -1685,7 +1681,7 @@
                 <w:noProof/>
                 <w:webHidden/>
               </w:rPr>
-              <w:instrText xml:space="preserve"> PAGEREF _Toc521070932 \h </w:instrText>
+              <w:instrText xml:space="preserve"> PAGEREF _Toc521070965 \h </w:instrText>
             </w:r>
             <w:r>
               <w:rPr>
@@ -1728,7 +1724,7 @@
               <w:lang w:bidi="ar-SA"/>
             </w:rPr>
           </w:pPr>
-          <w:hyperlink w:anchor="_Toc521070933" w:history="1">
+          <w:hyperlink w:anchor="_Toc521070966" w:history="1">
             <w:r>
               <w:rPr>
                 <w:rStyle w:val="Hyperlink"/>
@@ -1755,7 +1751,7 @@
                 <w:noProof/>
                 <w:webHidden/>
               </w:rPr>
-              <w:instrText xml:space="preserve"> PAGEREF _Toc521070933 \h </w:instrText>
+              <w:instrText xml:space="preserve"> PAGEREF _Toc521070966 \h </w:instrText>
             </w:r>
             <w:r>
               <w:rPr>
@@ -1798,7 +1794,7 @@
               <w:lang w:bidi="ar-SA"/>
             </w:rPr>
           </w:pPr>
-          <w:hyperlink w:anchor="_Toc521070934" w:history="1">
+          <w:hyperlink w:anchor="_Toc521070967" w:history="1">
             <w:r>
               <w:rPr>
                 <w:rStyle w:val="Hyperlink"/>
@@ -1825,7 +1821,7 @@
                 <w:noProof/>
                 <w:webHidden/>
               </w:rPr>
-              <w:instrText xml:space="preserve"> PAGEREF _Toc521070934 \h </w:instrText>
+              <w:instrText xml:space="preserve"> PAGEREF _Toc521070967 \h </w:instrText>
             </w:r>
             <w:r>
               <w:rPr>
@@ -1868,7 +1864,7 @@
               <w:lang w:bidi="ar-SA"/>
             </w:rPr>
           </w:pPr>
-          <w:hyperlink w:anchor="_Toc521070935" w:history="1">
+          <w:hyperlink w:anchor="_Toc521070968" w:history="1">
             <w:r>
               <w:rPr>
                 <w:rStyle w:val="Hyperlink"/>
@@ -1896,7 +1892,7 @@
                 <w:noProof/>
                 <w:webHidden/>
               </w:rPr>
-              <w:instrText xml:space="preserve"> PAGEREF _Toc521070935 \h </w:instrText>
+              <w:instrText xml:space="preserve"> PAGEREF _Toc521070968 \h </w:instrText>
             </w:r>
             <w:r>
               <w:rPr>
@@ -1939,7 +1935,7 @@
               <w:lang w:bidi="ar-SA"/>
             </w:rPr>
           </w:pPr>
-          <w:hyperlink w:anchor="_Toc521070936" w:history="1">
+          <w:hyperlink w:anchor="_Toc521070969" w:history="1">
             <w:r>
               <w:rPr>
                 <w:rStyle w:val="Hyperlink"/>
@@ -1966,7 +1962,7 @@
                 <w:noProof/>
                 <w:webHidden/>
               </w:rPr>
-              <w:instrText xml:space="preserve"> PAGEREF _Toc521070936 \h </w:instrText>
+              <w:instrText xml:space="preserve"> PAGEREF _Toc521070969 \h </w:instrText>
             </w:r>
             <w:r>
               <w:rPr>
@@ -2009,7 +2005,7 @@
               <w:lang w:bidi="ar-SA"/>
             </w:rPr>
           </w:pPr>
-          <w:hyperlink w:anchor="_Toc521070937" w:history="1">
+          <w:hyperlink w:anchor="_Toc521070970" w:history="1">
             <w:r>
               <w:rPr>
                 <w:rStyle w:val="Hyperlink"/>
@@ -2036,7 +2032,7 @@
                 <w:noProof/>
                 <w:webHidden/>
               </w:rPr>
-              <w:instrText xml:space="preserve"> PAGEREF _Toc521070937 \h </w:instrText>
+              <w:instrText xml:space="preserve"> PAGEREF _Toc521070970 \h </w:instrText>
             </w:r>
             <w:r>
               <w:rPr>
@@ -2079,7 +2075,7 @@
               <w:lang w:bidi="ar-SA"/>
             </w:rPr>
           </w:pPr>
-          <w:hyperlink w:anchor="_Toc521070938" w:history="1">
+          <w:hyperlink w:anchor="_Toc521070971" w:history="1">
             <w:r>
               <w:rPr>
                 <w:rStyle w:val="Hyperlink"/>
@@ -2107,7 +2103,7 @@
                 <w:noProof/>
                 <w:webHidden/>
               </w:rPr>
-              <w:instrText xml:space="preserve"> PAGEREF _Toc521070938 \h </w:instrText>
+              <w:instrText xml:space="preserve"> PAGEREF _Toc521070971 \h </w:instrText>
             </w:r>
             <w:r>
               <w:rPr>
@@ -2150,7 +2146,7 @@
               <w:lang w:bidi="ar-SA"/>
             </w:rPr>
           </w:pPr>
-          <w:hyperlink w:anchor="_Toc521070939" w:history="1">
+          <w:hyperlink w:anchor="_Toc521070972" w:history="1">
             <w:r>
               <w:rPr>
                 <w:rStyle w:val="Hyperlink"/>
@@ -2177,7 +2173,7 @@
                 <w:noProof/>
                 <w:webHidden/>
               </w:rPr>
-              <w:instrText xml:space="preserve"> PAGEREF _Toc521070939 \h </w:instrText>
+              <w:instrText xml:space="preserve"> PAGEREF _Toc521070972 \h </w:instrText>
             </w:r>
             <w:r>
               <w:rPr>
@@ -2220,7 +2216,7 @@
               <w:lang w:bidi="ar-SA"/>
             </w:rPr>
           </w:pPr>
-          <w:hyperlink w:anchor="_Toc521070940" w:history="1">
+          <w:hyperlink w:anchor="_Toc521070973" w:history="1">
             <w:r>
               <w:rPr>
                 <w:rStyle w:val="Hyperlink"/>
@@ -2247,7 +2243,7 @@
                 <w:noProof/>
                 <w:webHidden/>
               </w:rPr>
-              <w:instrText xml:space="preserve"> PAGEREF _Toc521070940 \h </w:instrText>
+              <w:instrText xml:space="preserve"> PAGEREF _Toc521070973 \h </w:instrText>
             </w:r>
             <w:r>
               <w:rPr>
@@ -2290,7 +2286,7 @@
               <w:lang w:bidi="ar-SA"/>
             </w:rPr>
           </w:pPr>
-          <w:hyperlink w:anchor="_Toc521070941" w:history="1">
+          <w:hyperlink w:anchor="_Toc521070974" w:history="1">
             <w:r>
               <w:rPr>
                 <w:rStyle w:val="Hyperlink"/>
@@ -2317,7 +2313,7 @@
                 <w:noProof/>
                 <w:webHidden/>
               </w:rPr>
-              <w:instrText xml:space="preserve"> PAGEREF _Toc521070941 \h </w:instrText>
+              <w:instrText xml:space="preserve"> PAGEREF _Toc521070974 \h </w:instrText>
             </w:r>
             <w:r>
               <w:rPr>
@@ -2360,7 +2356,7 @@
               <w:lang w:bidi="ar-SA"/>
             </w:rPr>
           </w:pPr>
-          <w:hyperlink w:anchor="_Toc521070942" w:history="1">
+          <w:hyperlink w:anchor="_Toc521070975" w:history="1">
             <w:r>
               <w:rPr>
                 <w:rStyle w:val="Hyperlink"/>
@@ -2387,7 +2383,7 @@
                 <w:noProof/>
                 <w:webHidden/>
               </w:rPr>
-              <w:instrText xml:space="preserve"> PAGEREF _Toc521070942 \h </w:instrText>
+              <w:instrText xml:space="preserve"> PAGEREF _Toc521070975 \h </w:instrText>
             </w:r>
             <w:r>
               <w:rPr>
@@ -2430,7 +2426,7 @@
               <w:lang w:bidi="ar-SA"/>
             </w:rPr>
           </w:pPr>
-          <w:hyperlink w:anchor="_Toc521070943" w:history="1">
+          <w:hyperlink w:anchor="_Toc521070976" w:history="1">
             <w:r>
               <w:rPr>
                 <w:rStyle w:val="Hyperlink"/>
@@ -2457,7 +2453,7 @@
                 <w:noProof/>
                 <w:webHidden/>
               </w:rPr>
-              <w:instrText xml:space="preserve"> PAGEREF _Toc521070943 \h </w:instrText>
+              <w:instrText xml:space="preserve"> PAGEREF _Toc521070976 \h </w:instrText>
             </w:r>
             <w:r>
               <w:rPr>
@@ -2500,7 +2496,7 @@
               <w:lang w:bidi="ar-SA"/>
             </w:rPr>
           </w:pPr>
-          <w:hyperlink w:anchor="_Toc521070944" w:history="1">
+          <w:hyperlink w:anchor="_Toc521070977" w:history="1">
             <w:r>
               <w:rPr>
                 <w:rStyle w:val="Hyperlink"/>
@@ -2527,7 +2523,7 @@
                 <w:noProof/>
                 <w:webHidden/>
               </w:rPr>
-              <w:instrText xml:space="preserve"> PAGEREF _Toc521070944 \h </w:instrText>
+              <w:instrText xml:space="preserve"> PAGEREF _Toc521070977 \h </w:instrText>
             </w:r>
             <w:r>
               <w:rPr>
@@ -2560,7 +2556,7 @@
         </w:p>
         <w:p>
           <w:pPr>
-            <w:pStyle w:val="TOC3"/>
+            <w:pStyle w:val="TOC2"/>
             <w:tabs>
               <w:tab w:val="right" w:leader="dot" w:pos="9350"/>
             </w:tabs>
@@ -2570,7 +2566,7 @@
               <w:lang w:bidi="ar-SA"/>
             </w:rPr>
           </w:pPr>
-          <w:hyperlink w:anchor="_Toc521070945" w:history="1">
+          <w:hyperlink w:anchor="_Toc521070978" w:history="1">
             <w:r>
               <w:rPr>
                 <w:rStyle w:val="Hyperlink"/>
@@ -2597,7 +2593,7 @@
                 <w:noProof/>
                 <w:webHidden/>
               </w:rPr>
-              <w:instrText xml:space="preserve"> PAGEREF _Toc521070945 \h </w:instrText>
+              <w:instrText xml:space="preserve"> PAGEREF _Toc521070978 \h </w:instrText>
             </w:r>
             <w:r>
               <w:rPr>
@@ -2640,7 +2636,7 @@
               <w:lang w:bidi="ar-SA"/>
             </w:rPr>
           </w:pPr>
-          <w:hyperlink w:anchor="_Toc521070946" w:history="1">
+          <w:hyperlink w:anchor="_Toc521070979" w:history="1">
             <w:r>
               <w:rPr>
                 <w:rStyle w:val="Hyperlink"/>
@@ -2667,7 +2663,7 @@
                 <w:noProof/>
                 <w:webHidden/>
               </w:rPr>
-              <w:instrText xml:space="preserve"> PAGEREF _Toc521070946 \h </w:instrText>
+              <w:instrText xml:space="preserve"> PAGEREF _Toc521070979 \h </w:instrText>
             </w:r>
             <w:r>
               <w:rPr>
@@ -2710,7 +2706,7 @@
               <w:lang w:bidi="ar-SA"/>
             </w:rPr>
           </w:pPr>
-          <w:hyperlink w:anchor="_Toc521070947" w:history="1">
+          <w:hyperlink w:anchor="_Toc521070980" w:history="1">
             <w:r>
               <w:rPr>
                 <w:rStyle w:val="Hyperlink"/>
@@ -2737,7 +2733,7 @@
                 <w:noProof/>
                 <w:webHidden/>
               </w:rPr>
-              <w:instrText xml:space="preserve"> PAGEREF _Toc521070947 \h </w:instrText>
+              <w:instrText xml:space="preserve"> PAGEREF _Toc521070980 \h </w:instrText>
             </w:r>
             <w:r>
               <w:rPr>
@@ -2780,7 +2776,7 @@
               <w:lang w:bidi="ar-SA"/>
             </w:rPr>
           </w:pPr>
-          <w:hyperlink w:anchor="_Toc521070948" w:history="1">
+          <w:hyperlink w:anchor="_Toc521070981" w:history="1">
             <w:r>
               <w:rPr>
                 <w:rStyle w:val="Hyperlink"/>
@@ -2807,7 +2803,7 @@
                 <w:noProof/>
                 <w:webHidden/>
               </w:rPr>
-              <w:instrText xml:space="preserve"> PAGEREF _Toc521070948 \h </w:instrText>
+              <w:instrText xml:space="preserve"> PAGEREF _Toc521070981 \h </w:instrText>
             </w:r>
             <w:r>
               <w:rPr>
@@ -2863,7 +2859,7 @@
         <w:pStyle w:val="Heading1"/>
         <w:spacing w:line="480" w:lineRule="auto"/>
       </w:pPr>
-      <w:bookmarkStart w:id="0" w:name="_Toc521070918"/>
+      <w:bookmarkStart w:id="0" w:name="_Toc521070951"/>
       <w:r>
         <w:lastRenderedPageBreak/>
         <w:t>Intro to Version Control</w:t>
@@ -2878,7 +2874,7 @@
         <w:pStyle w:val="Heading2"/>
         <w:spacing w:line="480" w:lineRule="auto"/>
       </w:pPr>
-      <w:bookmarkStart w:id="1" w:name="_Toc521070919"/>
+      <w:bookmarkStart w:id="1" w:name="_Toc521070952"/>
       <w:r>
         <w:t>What it is</w:t>
       </w:r>
@@ -2992,7 +2988,7 @@
         <w:pStyle w:val="Heading2"/>
         <w:spacing w:line="480" w:lineRule="auto"/>
       </w:pPr>
-      <w:bookmarkStart w:id="2" w:name="_Toc521070920"/>
+      <w:bookmarkStart w:id="2" w:name="_Toc521070953"/>
       <w:r>
         <w:t>Types</w:t>
       </w:r>
@@ -3003,7 +2999,7 @@
         <w:pStyle w:val="Heading3"/>
         <w:spacing w:line="480" w:lineRule="auto"/>
       </w:pPr>
-      <w:bookmarkStart w:id="3" w:name="_Toc521070921"/>
+      <w:bookmarkStart w:id="3" w:name="_Toc521070954"/>
       <w:r>
         <w:t>Local</w:t>
       </w:r>
@@ -3078,7 +3074,7 @@
         <w:pStyle w:val="Heading3"/>
         <w:spacing w:line="480" w:lineRule="auto"/>
       </w:pPr>
-      <w:bookmarkStart w:id="4" w:name="_Toc521070922"/>
+      <w:bookmarkStart w:id="4" w:name="_Toc521070955"/>
       <w:r>
         <w:lastRenderedPageBreak/>
         <w:t>Centralized</w:t>
@@ -3366,7 +3362,7 @@
         <w:pStyle w:val="Heading3"/>
         <w:spacing w:line="480" w:lineRule="auto"/>
       </w:pPr>
-      <w:bookmarkStart w:id="5" w:name="_Toc521070923"/>
+      <w:bookmarkStart w:id="5" w:name="_Toc521070956"/>
       <w:r>
         <w:lastRenderedPageBreak/>
         <w:t>Distributed</w:t>
@@ -3922,7 +3918,7 @@
         <w:pStyle w:val="Heading1"/>
         <w:spacing w:line="480" w:lineRule="auto"/>
       </w:pPr>
-      <w:bookmarkStart w:id="6" w:name="_Toc521070924"/>
+      <w:bookmarkStart w:id="6" w:name="_Toc521070957"/>
       <w:r>
         <w:t>Comparing</w:t>
       </w:r>
@@ -3953,7 +3949,7 @@
         <w:pStyle w:val="Heading2"/>
         <w:spacing w:line="480" w:lineRule="auto"/>
       </w:pPr>
-      <w:bookmarkStart w:id="7" w:name="_Toc521070925"/>
+      <w:bookmarkStart w:id="7" w:name="_Toc521070958"/>
       <w:r>
         <w:t>Local</w:t>
       </w:r>
@@ -4010,7 +4006,7 @@
         <w:pStyle w:val="Heading2"/>
         <w:spacing w:line="480" w:lineRule="auto"/>
       </w:pPr>
-      <w:bookmarkStart w:id="8" w:name="_Toc521070926"/>
+      <w:bookmarkStart w:id="8" w:name="_Toc521070959"/>
       <w:r>
         <w:t>Centralized</w:t>
       </w:r>
@@ -4547,7 +4543,7 @@
         <w:pStyle w:val="Heading2"/>
         <w:spacing w:line="480" w:lineRule="auto"/>
       </w:pPr>
-      <w:bookmarkStart w:id="9" w:name="_Toc521070927"/>
+      <w:bookmarkStart w:id="9" w:name="_Toc521070960"/>
       <w:r>
         <w:t>Distributed</w:t>
       </w:r>
@@ -5216,7 +5212,7 @@
         <w:pStyle w:val="Heading1"/>
         <w:spacing w:line="480" w:lineRule="auto"/>
       </w:pPr>
-      <w:bookmarkStart w:id="10" w:name="_Toc521070928"/>
+      <w:bookmarkStart w:id="10" w:name="_Toc521070961"/>
       <w:r>
         <w:lastRenderedPageBreak/>
         <w:t xml:space="preserve">An Example of a Popular VC: </w:t>
@@ -5243,7 +5239,7 @@
         <w:pStyle w:val="Heading2"/>
         <w:spacing w:line="480" w:lineRule="auto"/>
       </w:pPr>
-      <w:bookmarkStart w:id="11" w:name="_Toc521070929"/>
+      <w:bookmarkStart w:id="11" w:name="_Toc521070962"/>
       <w:r>
         <w:t>Installing Git</w:t>
       </w:r>
@@ -5712,7 +5708,9 @@
         <w:pStyle w:val="Heading2"/>
         <w:spacing w:line="480" w:lineRule="auto"/>
       </w:pPr>
-      <w:bookmarkStart w:id="12" w:name="_Toc521070930"/>
+      <w:bookmarkStart w:id="12" w:name="_Toc521070963"/>
+      <w:bookmarkStart w:id="13" w:name="_GoBack"/>
+      <w:bookmarkEnd w:id="13"/>
       <w:r>
         <w:t>Creating repositories</w:t>
       </w:r>
@@ -7453,14 +7451,14 @@
       <w:pPr>
         <w:pStyle w:val="Heading2"/>
       </w:pPr>
-      <w:bookmarkStart w:id="13" w:name="_Toc521070931"/>
+      <w:bookmarkStart w:id="14" w:name="_Toc521070964"/>
       <w:r>
         <w:t xml:space="preserve">Understanding the Different </w:t>
       </w:r>
       <w:r>
         <w:t>Statuses of the Repository</w:t>
       </w:r>
-      <w:bookmarkEnd w:id="13"/>
+      <w:bookmarkEnd w:id="14"/>
     </w:p>
     <w:p/>
     <w:p>
@@ -7614,7 +7612,7 @@
         <w:pStyle w:val="Heading2"/>
         <w:spacing w:line="480" w:lineRule="auto"/>
       </w:pPr>
-      <w:bookmarkStart w:id="14" w:name="_Toc521070932"/>
+      <w:bookmarkStart w:id="15" w:name="_Toc521070965"/>
       <w:r>
         <w:lastRenderedPageBreak/>
         <w:t>Adding</w:t>
@@ -7622,7 +7620,7 @@
       <w:r>
         <w:t xml:space="preserve"> and Committing</w:t>
       </w:r>
-      <w:bookmarkEnd w:id="14"/>
+      <w:bookmarkEnd w:id="15"/>
     </w:p>
     <w:p>
       <w:pPr>
@@ -9492,11 +9490,11 @@
         <w:pStyle w:val="Heading2"/>
         <w:spacing w:line="480" w:lineRule="auto"/>
       </w:pPr>
-      <w:bookmarkStart w:id="15" w:name="_Toc521070933"/>
+      <w:bookmarkStart w:id="16" w:name="_Toc521070966"/>
       <w:r>
         <w:t>Comparing Files</w:t>
       </w:r>
-      <w:bookmarkEnd w:id="15"/>
+      <w:bookmarkEnd w:id="16"/>
     </w:p>
     <w:p>
       <w:pPr>
@@ -10040,11 +10038,11 @@
         <w:pStyle w:val="Heading2"/>
         <w:spacing w:line="480" w:lineRule="auto"/>
       </w:pPr>
-      <w:bookmarkStart w:id="16" w:name="_Toc521070934"/>
+      <w:bookmarkStart w:id="17" w:name="_Toc521070967"/>
       <w:r>
         <w:t>Reverting</w:t>
       </w:r>
-      <w:bookmarkEnd w:id="16"/>
+      <w:bookmarkEnd w:id="17"/>
     </w:p>
     <w:p>
       <w:pPr>
@@ -11268,14 +11266,14 @@
           <w:rFonts w:eastAsia="Times New Roman"/>
         </w:rPr>
       </w:pPr>
-      <w:bookmarkStart w:id="17" w:name="_Toc521070935"/>
+      <w:bookmarkStart w:id="18" w:name="_Toc521070968"/>
       <w:r>
         <w:rPr>
           <w:rFonts w:eastAsia="Times New Roman"/>
         </w:rPr>
         <w:t>Cherry-picking</w:t>
       </w:r>
-      <w:bookmarkEnd w:id="17"/>
+      <w:bookmarkEnd w:id="18"/>
     </w:p>
     <w:p>
       <w:pPr>
@@ -11374,11 +11372,11 @@
         <w:pStyle w:val="Heading2"/>
         <w:spacing w:line="480" w:lineRule="auto"/>
       </w:pPr>
-      <w:bookmarkStart w:id="18" w:name="_Toc521070936"/>
+      <w:bookmarkStart w:id="19" w:name="_Toc521070969"/>
       <w:r>
         <w:t>Rebasing</w:t>
       </w:r>
-      <w:bookmarkEnd w:id="18"/>
+      <w:bookmarkEnd w:id="19"/>
     </w:p>
     <w:p>
       <w:pPr>
@@ -11578,12 +11576,12 @@
         <w:pStyle w:val="Heading2"/>
         <w:spacing w:line="480" w:lineRule="auto"/>
       </w:pPr>
-      <w:bookmarkStart w:id="19" w:name="_Toc521070937"/>
+      <w:bookmarkStart w:id="20" w:name="_Toc521070970"/>
       <w:r>
         <w:lastRenderedPageBreak/>
         <w:t>Branching</w:t>
       </w:r>
-      <w:bookmarkEnd w:id="19"/>
+      <w:bookmarkEnd w:id="20"/>
     </w:p>
     <w:p>
       <w:pPr>
@@ -12530,14 +12528,14 @@
           <w:rFonts w:eastAsia="Times New Roman"/>
         </w:rPr>
       </w:pPr>
-      <w:bookmarkStart w:id="20" w:name="_Toc521070938"/>
+      <w:bookmarkStart w:id="21" w:name="_Toc521070971"/>
       <w:r>
         <w:rPr>
           <w:rFonts w:eastAsia="Times New Roman"/>
         </w:rPr>
         <w:t>Merging</w:t>
       </w:r>
-      <w:bookmarkEnd w:id="20"/>
+      <w:bookmarkEnd w:id="21"/>
     </w:p>
     <w:p>
       <w:pPr>
@@ -12958,11 +12956,11 @@
         <w:pStyle w:val="Heading2"/>
         <w:spacing w:line="480" w:lineRule="auto"/>
       </w:pPr>
-      <w:bookmarkStart w:id="21" w:name="_Toc521070939"/>
+      <w:bookmarkStart w:id="22" w:name="_Toc521070972"/>
       <w:r>
         <w:t>Deleting branches</w:t>
       </w:r>
-      <w:bookmarkEnd w:id="21"/>
+      <w:bookmarkEnd w:id="22"/>
     </w:p>
     <w:p>
       <w:pPr>
@@ -13149,11 +13147,11 @@
         <w:pStyle w:val="Heading2"/>
         <w:spacing w:line="480" w:lineRule="auto"/>
       </w:pPr>
-      <w:bookmarkStart w:id="22" w:name="_Toc521070940"/>
+      <w:bookmarkStart w:id="23" w:name="_Toc521070973"/>
       <w:r>
         <w:t>Remotes</w:t>
       </w:r>
-      <w:bookmarkEnd w:id="22"/>
+      <w:bookmarkEnd w:id="23"/>
     </w:p>
     <w:p>
       <w:pPr>
@@ -14201,11 +14199,11 @@
         <w:pStyle w:val="Heading2"/>
         <w:spacing w:line="480" w:lineRule="auto"/>
       </w:pPr>
-      <w:bookmarkStart w:id="23" w:name="_Toc521070941"/>
+      <w:bookmarkStart w:id="24" w:name="_Toc521070974"/>
       <w:r>
         <w:t>Using GitHub</w:t>
       </w:r>
-      <w:bookmarkEnd w:id="23"/>
+      <w:bookmarkEnd w:id="24"/>
     </w:p>
     <w:p>
       <w:pPr>
@@ -14365,11 +14363,11 @@
         <w:pStyle w:val="Heading3"/>
         <w:spacing w:line="480" w:lineRule="auto"/>
       </w:pPr>
-      <w:bookmarkStart w:id="24" w:name="_Toc521070942"/>
+      <w:bookmarkStart w:id="25" w:name="_Toc521070975"/>
       <w:r>
         <w:t>Pull Requests</w:t>
       </w:r>
-      <w:bookmarkEnd w:id="24"/>
+      <w:bookmarkEnd w:id="25"/>
     </w:p>
     <w:p>
       <w:pPr>
@@ -14456,7 +14454,7 @@
         <w:pStyle w:val="Heading3"/>
         <w:spacing w:line="480" w:lineRule="auto"/>
       </w:pPr>
-      <w:bookmarkStart w:id="25" w:name="_Toc521070943"/>
+      <w:bookmarkStart w:id="26" w:name="_Toc521070976"/>
       <w:r>
         <w:lastRenderedPageBreak/>
         <w:t>Fork</w:t>
@@ -14464,7 +14462,7 @@
       <w:r>
         <w:t>ing</w:t>
       </w:r>
-      <w:bookmarkEnd w:id="25"/>
+      <w:bookmarkEnd w:id="26"/>
     </w:p>
     <w:p>
       <w:pPr>
@@ -14628,11 +14626,11 @@
         <w:pStyle w:val="Heading1"/>
         <w:spacing w:line="480" w:lineRule="auto"/>
       </w:pPr>
-      <w:bookmarkStart w:id="26" w:name="_Toc521070944"/>
+      <w:bookmarkStart w:id="27" w:name="_Toc521070977"/>
       <w:r>
         <w:t>Full Version Control Plan</w:t>
       </w:r>
-      <w:bookmarkEnd w:id="26"/>
+      <w:bookmarkEnd w:id="27"/>
     </w:p>
     <w:p>
       <w:pPr>
@@ -14730,14 +14728,12 @@
       <w:pPr>
         <w:pStyle w:val="Heading2"/>
       </w:pPr>
-      <w:bookmarkStart w:id="27" w:name="_Toc521070945"/>
-      <w:bookmarkStart w:id="28" w:name="_GoBack"/>
+      <w:bookmarkStart w:id="28" w:name="_Toc521070978"/>
       <w:r>
         <w:t>Testing</w:t>
       </w:r>
-      <w:bookmarkEnd w:id="27"/>
-    </w:p>
-    <w:bookmarkEnd w:id="28"/>
+      <w:bookmarkEnd w:id="28"/>
+    </w:p>
     <w:p>
       <w:pPr>
         <w:spacing w:line="480" w:lineRule="auto"/>
@@ -14931,7 +14927,7 @@
         <w:pStyle w:val="Heading1"/>
         <w:spacing w:line="480" w:lineRule="auto"/>
       </w:pPr>
-      <w:bookmarkStart w:id="29" w:name="_Toc521070946"/>
+      <w:bookmarkStart w:id="29" w:name="_Toc521070979"/>
       <w:r>
         <w:t>Conclusion</w:t>
       </w:r>
@@ -15118,13 +15114,7 @@
         <w:rPr>
           <w:rFonts w:asciiTheme="minorBidi" w:hAnsiTheme="minorBidi"/>
         </w:rPr>
-        <w:t>V</w:t>
-      </w:r>
-      <w:r>
-        <w:rPr>
-          <w:rFonts w:asciiTheme="minorBidi" w:hAnsiTheme="minorBidi"/>
-        </w:rPr>
-        <w:t>ersion control systems are critical for developers</w:t>
+        <w:t>Version control systems are critical for developers</w:t>
       </w:r>
       <w:r>
         <w:t>.</w:t>
@@ -15138,7 +15128,7 @@
         <w:pStyle w:val="Heading1"/>
         <w:spacing w:line="240" w:lineRule="auto"/>
       </w:pPr>
-      <w:bookmarkStart w:id="30" w:name="_Toc521070947"/>
+      <w:bookmarkStart w:id="30" w:name="_Toc521070980"/>
       <w:r>
         <w:lastRenderedPageBreak/>
         <w:t>Glossary</w:t>
@@ -15260,13 +15250,7 @@
         <w:rPr>
           <w:rFonts w:asciiTheme="minorBidi" w:hAnsiTheme="minorBidi"/>
         </w:rPr>
-        <w:t xml:space="preserve"> to </w:t>
-      </w:r>
-      <w:r>
-        <w:rPr>
-          <w:rFonts w:asciiTheme="minorBidi" w:hAnsiTheme="minorBidi"/>
-        </w:rPr>
-        <w:t>refresh a specific file’s code.</w:t>
+        <w:t xml:space="preserve"> to refresh a specific file’s code.</w:t>
       </w:r>
     </w:p>
     <w:p>
@@ -15734,7 +15718,7 @@
         </w:rPr>
       </w:pPr>
     </w:p>
-    <w:bookmarkStart w:id="31" w:name="_Toc521070948" w:displacedByCustomXml="next"/>
+    <w:bookmarkStart w:id="31" w:name="_Toc521070981" w:displacedByCustomXml="next"/>
     <w:sdt>
       <w:sdtPr>
         <w:id w:val="-611516572"/>
@@ -23641,7 +23625,7 @@
 </file>
 
 <file path=customXml/itemProps2.xml><?xml version="1.0" encoding="utf-8"?>
-<ds:datastoreItem xmlns:ds="http://schemas.openxmlformats.org/officeDocument/2006/customXml" ds:itemID="{CF05F7CD-56CC-47DD-9E9E-C06D7A08E4CF}">
+<ds:datastoreItem xmlns:ds="http://schemas.openxmlformats.org/officeDocument/2006/customXml" ds:itemID="{FE065455-CF7B-4E91-897F-E9B68491F800}">
   <ds:schemaRefs>
     <ds:schemaRef ds:uri="http://schemas.openxmlformats.org/officeDocument/2006/bibliography"/>
   </ds:schemaRefs>

</xml_diff>